<commit_message>
updated M1 shared doc
</commit_message>
<xml_diff>
--- a/Milestones/M1/CSC648-Team2-M1.docx
+++ b/Milestones/M1/CSC648-Team2-M1.docx
@@ -2,7 +2,312 @@
 <file path=word/document.xml><?xml version="1.0" encoding="utf-8"?>
 <w:document xmlns:wpc="http://schemas.microsoft.com/office/word/2010/wordprocessingCanvas" xmlns:cx="http://schemas.microsoft.com/office/drawing/2014/chartex" xmlns:cx1="http://schemas.microsoft.com/office/drawing/2015/9/8/chartex" xmlns:cx2="http://schemas.microsoft.com/office/drawing/2015/10/21/chartex" xmlns:cx3="http://schemas.microsoft.com/office/drawing/2016/5/9/chartex" xmlns:cx4="http://schemas.microsoft.com/office/drawing/2016/5/10/chartex" xmlns:cx5="http://schemas.microsoft.com/office/drawing/2016/5/11/chartex" xmlns:cx6="http://schemas.microsoft.com/office/drawing/2016/5/12/chartex" xmlns:cx7="http://schemas.microsoft.com/office/drawing/2016/5/13/chartex" xmlns:cx8="http://schemas.microsoft.com/office/drawing/2016/5/14/chartex" xmlns:mc="http://schemas.openxmlformats.org/markup-compatibility/2006" xmlns:aink="http://schemas.microsoft.com/office/drawing/2016/ink" xmlns:am3d="http://schemas.microsoft.com/office/drawing/2017/model3d" xmlns:o="urn:schemas-microsoft-com:office:office" xmlns:r="http://schemas.openxmlformats.org/officeDocument/2006/relationships" xmlns:m="http://schemas.openxmlformats.org/officeDocument/2006/math" xmlns:v="urn:schemas-microsoft-com:vml" xmlns:wp14="http://schemas.microsoft.com/office/word/2010/wordprocessingDrawing" xmlns:wp="http://schemas.openxmlformats.org/drawingml/2006/wordprocessingDrawing" xmlns:w10="urn:schemas-microsoft-com:office:word" xmlns:w="http://schemas.openxmlformats.org/wordprocessingml/2006/main" xmlns:w14="http://schemas.microsoft.com/office/word/2010/wordml" xmlns:w15="http://schemas.microsoft.com/office/word/2012/wordml" xmlns:w16cex="http://schemas.microsoft.com/office/word/2018/wordml/cex" xmlns:w16cid="http://schemas.microsoft.com/office/word/2016/wordml/cid" xmlns:w16="http://schemas.microsoft.com/office/word/2018/wordml" xmlns:w16sdtdh="http://schemas.microsoft.com/office/word/2020/wordml/sdtdatahash" xmlns:w16se="http://schemas.microsoft.com/office/word/2015/wordml/symex" xmlns:wpg="http://schemas.microsoft.com/office/word/2010/wordprocessingGroup" xmlns:wpi="http://schemas.microsoft.com/office/word/2010/wordprocessingInk" xmlns:wne="http://schemas.microsoft.com/office/word/2006/wordml" xmlns:wps="http://schemas.microsoft.com/office/word/2010/wordprocessingShape" mc:Ignorable="w14 w15 w16se w16cid w16 w16cex w16sdtdh wp14">
   <w:body>
-    <w:p/>
+    <w:p>
+      <w:pPr>
+        <w:jc w:val="right"/>
+      </w:pPr>
+      <w:r>
+        <w:t>Team 2</w:t>
+      </w:r>
+    </w:p>
+    <w:p>
+      <w:pPr>
+        <w:jc w:val="right"/>
+      </w:pPr>
+      <w:r>
+        <w:t>CSC648</w:t>
+      </w:r>
+    </w:p>
+    <w:p>
+      <w:pPr>
+        <w:jc w:val="right"/>
+      </w:pPr>
+      <w:r>
+        <w:t>June 22, 2021</w:t>
+      </w:r>
+    </w:p>
+    <w:p>
+      <w:pPr>
+        <w:pStyle w:val="Title"/>
+        <w:jc w:val="center"/>
+      </w:pPr>
+      <w:r>
+        <w:t>Milestone 1</w:t>
+      </w:r>
+    </w:p>
+    <w:p>
+      <w:pPr>
+        <w:pStyle w:val="Heading1"/>
+      </w:pPr>
+      <w:r>
+        <w:t>Item 1 (Executive summary)</w:t>
+      </w:r>
+    </w:p>
+    <w:p>
+      <w:pPr>
+        <w:rPr>
+          <w:b/>
+          <w:bCs/>
+          <w:color w:val="FF0000"/>
+        </w:rPr>
+      </w:pPr>
+      <w:r>
+        <w:rPr>
+          <w:b/>
+          <w:bCs/>
+          <w:color w:val="FF0000"/>
+        </w:rPr>
+        <w:t>Team Lead</w:t>
+      </w:r>
+    </w:p>
+    <w:p>
+      <w:pPr>
+        <w:rPr>
+          <w:rFonts w:asciiTheme="majorHAnsi" w:eastAsiaTheme="majorEastAsia" w:hAnsiTheme="majorHAnsi" w:cstheme="majorBidi"/>
+          <w:color w:val="2F5496" w:themeColor="accent1" w:themeShade="BF"/>
+          <w:sz w:val="32"/>
+          <w:szCs w:val="32"/>
+        </w:rPr>
+      </w:pPr>
+      <w:r>
+        <w:br w:type="page"/>
+      </w:r>
+    </w:p>
+    <w:p>
+      <w:pPr>
+        <w:pStyle w:val="Heading1"/>
+      </w:pPr>
+      <w:r>
+        <w:lastRenderedPageBreak/>
+        <w:t>Item 2 (Use Cases)</w:t>
+      </w:r>
+    </w:p>
+    <w:p>
+      <w:pPr>
+        <w:rPr>
+          <w:b/>
+          <w:bCs/>
+          <w:color w:val="FF0000"/>
+        </w:rPr>
+      </w:pPr>
+      <w:r>
+        <w:rPr>
+          <w:b/>
+          <w:bCs/>
+          <w:color w:val="FF0000"/>
+        </w:rPr>
+        <w:t>One per team member</w:t>
+      </w:r>
+    </w:p>
+    <w:p>
+      <w:pPr>
+        <w:rPr>
+          <w:rFonts w:asciiTheme="majorHAnsi" w:eastAsiaTheme="majorEastAsia" w:hAnsiTheme="majorHAnsi" w:cstheme="majorBidi"/>
+          <w:color w:val="2F5496" w:themeColor="accent1" w:themeShade="BF"/>
+          <w:sz w:val="32"/>
+          <w:szCs w:val="32"/>
+        </w:rPr>
+      </w:pPr>
+      <w:r>
+        <w:br w:type="page"/>
+      </w:r>
+    </w:p>
+    <w:p>
+      <w:pPr>
+        <w:pStyle w:val="Heading1"/>
+      </w:pPr>
+      <w:r>
+        <w:lastRenderedPageBreak/>
+        <w:t>Item 3 (Main data items and entities</w:t>
+      </w:r>
+      <w:r>
+        <w:t xml:space="preserve"> in database</w:t>
+      </w:r>
+      <w:r>
+        <w:t>)</w:t>
+      </w:r>
+    </w:p>
+    <w:p>
+      <w:pPr>
+        <w:rPr>
+          <w:b/>
+          <w:bCs/>
+          <w:color w:val="FF0000"/>
+        </w:rPr>
+      </w:pPr>
+      <w:r>
+        <w:rPr>
+          <w:b/>
+          <w:bCs/>
+          <w:color w:val="FF0000"/>
+        </w:rPr>
+        <w:t>Team Lead</w:t>
+      </w:r>
+    </w:p>
+    <w:p>
+      <w:pPr>
+        <w:rPr>
+          <w:rFonts w:asciiTheme="majorHAnsi" w:eastAsiaTheme="majorEastAsia" w:hAnsiTheme="majorHAnsi" w:cstheme="majorBidi"/>
+          <w:color w:val="2F5496" w:themeColor="accent1" w:themeShade="BF"/>
+          <w:sz w:val="32"/>
+          <w:szCs w:val="32"/>
+        </w:rPr>
+      </w:pPr>
+      <w:r>
+        <w:br w:type="page"/>
+      </w:r>
+    </w:p>
+    <w:p>
+      <w:pPr>
+        <w:pStyle w:val="Heading1"/>
+      </w:pPr>
+      <w:r>
+        <w:lastRenderedPageBreak/>
+        <w:t>Item 4 (Functional Requirements)</w:t>
+      </w:r>
+    </w:p>
+    <w:p>
+      <w:pPr>
+        <w:rPr>
+          <w:b/>
+          <w:bCs/>
+          <w:color w:val="FF0000"/>
+        </w:rPr>
+      </w:pPr>
+      <w:r>
+        <w:rPr>
+          <w:b/>
+          <w:bCs/>
+          <w:color w:val="FF0000"/>
+        </w:rPr>
+        <w:t>Team Lead</w:t>
+      </w:r>
+    </w:p>
+    <w:p>
+      <w:pPr>
+        <w:rPr>
+          <w:rFonts w:asciiTheme="majorHAnsi" w:eastAsiaTheme="majorEastAsia" w:hAnsiTheme="majorHAnsi" w:cstheme="majorBidi"/>
+          <w:color w:val="2F5496" w:themeColor="accent1" w:themeShade="BF"/>
+          <w:sz w:val="32"/>
+          <w:szCs w:val="32"/>
+        </w:rPr>
+      </w:pPr>
+      <w:r>
+        <w:br w:type="page"/>
+      </w:r>
+    </w:p>
+    <w:p>
+      <w:pPr>
+        <w:pStyle w:val="Heading1"/>
+      </w:pPr>
+      <w:r>
+        <w:lastRenderedPageBreak/>
+        <w:t>Item 5 (Non-functional requirements)</w:t>
+      </w:r>
+    </w:p>
+    <w:p>
+      <w:pPr>
+        <w:rPr>
+          <w:b/>
+          <w:bCs/>
+          <w:color w:val="FF0000"/>
+        </w:rPr>
+      </w:pPr>
+      <w:r>
+        <w:rPr>
+          <w:b/>
+          <w:bCs/>
+          <w:color w:val="FF0000"/>
+        </w:rPr>
+        <w:t>Team Lead</w:t>
+      </w:r>
+    </w:p>
+    <w:p>
+      <w:pPr>
+        <w:rPr>
+          <w:rFonts w:asciiTheme="majorHAnsi" w:eastAsiaTheme="majorEastAsia" w:hAnsiTheme="majorHAnsi" w:cstheme="majorBidi"/>
+          <w:color w:val="2F5496" w:themeColor="accent1" w:themeShade="BF"/>
+          <w:sz w:val="32"/>
+          <w:szCs w:val="32"/>
+        </w:rPr>
+      </w:pPr>
+      <w:r>
+        <w:br w:type="page"/>
+      </w:r>
+    </w:p>
+    <w:p>
+      <w:pPr>
+        <w:pStyle w:val="Heading1"/>
+      </w:pPr>
+      <w:r>
+        <w:lastRenderedPageBreak/>
+        <w:t>Item 6 (Comparative Analysis)</w:t>
+      </w:r>
+    </w:p>
+    <w:p>
+      <w:pPr>
+        <w:rPr>
+          <w:b/>
+          <w:bCs/>
+          <w:color w:val="FF0000"/>
+        </w:rPr>
+      </w:pPr>
+      <w:r>
+        <w:rPr>
+          <w:b/>
+          <w:bCs/>
+          <w:color w:val="FF0000"/>
+        </w:rPr>
+        <w:t>One per team member</w:t>
+      </w:r>
+    </w:p>
+    <w:p>
+      <w:pPr>
+        <w:rPr>
+          <w:rFonts w:asciiTheme="majorHAnsi" w:eastAsiaTheme="majorEastAsia" w:hAnsiTheme="majorHAnsi" w:cstheme="majorBidi"/>
+          <w:color w:val="2F5496" w:themeColor="accent1" w:themeShade="BF"/>
+          <w:sz w:val="32"/>
+          <w:szCs w:val="32"/>
+        </w:rPr>
+      </w:pPr>
+      <w:r>
+        <w:br w:type="page"/>
+      </w:r>
+    </w:p>
+    <w:p>
+      <w:pPr>
+        <w:pStyle w:val="Heading1"/>
+      </w:pPr>
+      <w:r>
+        <w:lastRenderedPageBreak/>
+        <w:t>Item 7 (Tools and Frameworks)</w:t>
+      </w:r>
+    </w:p>
+    <w:p>
+      <w:pPr>
+        <w:rPr>
+          <w:b/>
+          <w:bCs/>
+          <w:color w:val="FF0000"/>
+        </w:rPr>
+      </w:pPr>
+      <w:r>
+        <w:rPr>
+          <w:b/>
+          <w:bCs/>
+          <w:color w:val="FF0000"/>
+        </w:rPr>
+        <w:t>Team Lead and Front &amp; Back Leads</w:t>
+      </w:r>
+    </w:p>
+    <w:p>
+      <w:pPr>
+        <w:rPr>
+          <w:b/>
+          <w:bCs/>
+        </w:rPr>
+      </w:pPr>
+    </w:p>
     <w:sectPr>
       <w:pgSz w:w="12240" w:h="15840"/>
       <w:pgMar w:top="1440" w:right="1440" w:bottom="1440" w:left="1440" w:header="720" w:footer="720" w:gutter="0"/>
@@ -411,6 +716,28 @@
   <w:style w:type="paragraph" w:default="1" w:styleId="Normal">
     <w:name w:val="Normal"/>
     <w:qFormat/>
+    <w:rsid w:val="00226FC8"/>
+  </w:style>
+  <w:style w:type="paragraph" w:styleId="Heading1">
+    <w:name w:val="heading 1"/>
+    <w:basedOn w:val="Normal"/>
+    <w:next w:val="Normal"/>
+    <w:link w:val="Heading1Char"/>
+    <w:uiPriority w:val="9"/>
+    <w:qFormat/>
+    <w:rsid w:val="00226FC8"/>
+    <w:pPr>
+      <w:keepNext/>
+      <w:keepLines/>
+      <w:spacing w:before="240" w:after="0"/>
+      <w:outlineLvl w:val="0"/>
+    </w:pPr>
+    <w:rPr>
+      <w:rFonts w:asciiTheme="majorHAnsi" w:eastAsiaTheme="majorEastAsia" w:hAnsiTheme="majorHAnsi" w:cstheme="majorBidi"/>
+      <w:color w:val="2F5496" w:themeColor="accent1" w:themeShade="BF"/>
+      <w:sz w:val="32"/>
+      <w:szCs w:val="32"/>
+    </w:rPr>
   </w:style>
   <w:style w:type="character" w:default="1" w:styleId="DefaultParagraphFont">
     <w:name w:val="Default Paragraph Font"/>
@@ -438,6 +765,53 @@
     <w:uiPriority w:val="99"/>
     <w:semiHidden/>
     <w:unhideWhenUsed/>
+  </w:style>
+  <w:style w:type="character" w:customStyle="1" w:styleId="Heading1Char">
+    <w:name w:val="Heading 1 Char"/>
+    <w:basedOn w:val="DefaultParagraphFont"/>
+    <w:link w:val="Heading1"/>
+    <w:uiPriority w:val="9"/>
+    <w:rsid w:val="00226FC8"/>
+    <w:rPr>
+      <w:rFonts w:asciiTheme="majorHAnsi" w:eastAsiaTheme="majorEastAsia" w:hAnsiTheme="majorHAnsi" w:cstheme="majorBidi"/>
+      <w:color w:val="2F5496" w:themeColor="accent1" w:themeShade="BF"/>
+      <w:sz w:val="32"/>
+      <w:szCs w:val="32"/>
+    </w:rPr>
+  </w:style>
+  <w:style w:type="paragraph" w:styleId="Title">
+    <w:name w:val="Title"/>
+    <w:basedOn w:val="Normal"/>
+    <w:next w:val="Normal"/>
+    <w:link w:val="TitleChar"/>
+    <w:uiPriority w:val="10"/>
+    <w:qFormat/>
+    <w:rsid w:val="00226FC8"/>
+    <w:pPr>
+      <w:spacing w:after="0" w:line="240" w:lineRule="auto"/>
+      <w:contextualSpacing/>
+    </w:pPr>
+    <w:rPr>
+      <w:rFonts w:asciiTheme="majorHAnsi" w:eastAsiaTheme="majorEastAsia" w:hAnsiTheme="majorHAnsi" w:cstheme="majorBidi"/>
+      <w:spacing w:val="-10"/>
+      <w:kern w:val="28"/>
+      <w:sz w:val="56"/>
+      <w:szCs w:val="56"/>
+    </w:rPr>
+  </w:style>
+  <w:style w:type="character" w:customStyle="1" w:styleId="TitleChar">
+    <w:name w:val="Title Char"/>
+    <w:basedOn w:val="DefaultParagraphFont"/>
+    <w:link w:val="Title"/>
+    <w:uiPriority w:val="10"/>
+    <w:rsid w:val="00226FC8"/>
+    <w:rPr>
+      <w:rFonts w:asciiTheme="majorHAnsi" w:eastAsiaTheme="majorEastAsia" w:hAnsiTheme="majorHAnsi" w:cstheme="majorBidi"/>
+      <w:spacing w:val="-10"/>
+      <w:kern w:val="28"/>
+      <w:sz w:val="56"/>
+      <w:szCs w:val="56"/>
+    </w:rPr>
   </w:style>
 </w:styles>
 </file>

</xml_diff>

<commit_message>
Add luis to doc file for testing pull and push
</commit_message>
<xml_diff>
--- a/Milestones/M1/CSC648-Team2-M1.docx
+++ b/Milestones/M1/CSC648-Team2-M1.docx
@@ -100,6 +100,12 @@
       </w:r>
     </w:p>
     <w:p>
+      <w:r>
+        <w:tab/>
+        <w:t>Luis Alfaro</w:t>
+      </w:r>
+    </w:p>
+    <w:p>
       <w:pPr>
         <w:rPr>
           <w:rFonts w:asciiTheme="majorHAnsi" w:eastAsiaTheme="majorEastAsia" w:hAnsiTheme="majorHAnsi" w:cstheme="majorBidi"/>
@@ -118,13 +124,7 @@
       </w:pPr>
       <w:r>
         <w:lastRenderedPageBreak/>
-        <w:t>Item 3 (Main data items and entities</w:t>
-      </w:r>
-      <w:r>
-        <w:t xml:space="preserve"> in database</w:t>
-      </w:r>
-      <w:r>
-        <w:t>)</w:t>
+        <w:t>Item 3 (Main data items and entities in database)</w:t>
       </w:r>
     </w:p>
     <w:p>

</xml_diff>